<commit_message>
adding new cleaned dataset from Nikki data-raw/intratherm-merged-nikkis-traits-clean.csv
</commit_message>
<xml_diff>
--- a/writing/intratherm-data-report.docx
+++ b/writing/intratherm-data-report.docx
@@ -297,18 +297,40 @@
           <w:lang w:val="en-US"/>
         </w:rPr>
       </w:pPr>
-      <w:bookmarkStart w:id="0" w:name="_GoBack"/>
-      <w:bookmarkEnd w:id="0"/>
-      <w:r>
-        <w:rPr>
-          <w:rFonts w:ascii="Avenir Book" w:hAnsi="Avenir Book"/>
-          <w:i w:val="0"/>
-          <w:color w:val="000000"/>
-          <w:sz w:val="24"/>
-          <w:szCs w:val="24"/>
-          <w:lang w:val="en-US"/>
-        </w:rPr>
-        <w:t>The Intratherm database, in its current form is available here:</w:t>
+      <w:r>
+        <w:rPr>
+          <w:rFonts w:ascii="Avenir Book" w:hAnsi="Avenir Book"/>
+          <w:i w:val="0"/>
+          <w:color w:val="000000"/>
+          <w:sz w:val="24"/>
+          <w:szCs w:val="24"/>
+          <w:lang w:val="en-US"/>
+        </w:rPr>
+        <w:t xml:space="preserve">The </w:t>
+      </w:r>
+      <w:proofErr w:type="spellStart"/>
+      <w:r>
+        <w:rPr>
+          <w:rFonts w:ascii="Avenir Book" w:hAnsi="Avenir Book"/>
+          <w:i w:val="0"/>
+          <w:color w:val="000000"/>
+          <w:sz w:val="24"/>
+          <w:szCs w:val="24"/>
+          <w:lang w:val="en-US"/>
+        </w:rPr>
+        <w:t>Intratherm</w:t>
+      </w:r>
+      <w:proofErr w:type="spellEnd"/>
+      <w:r>
+        <w:rPr>
+          <w:rFonts w:ascii="Avenir Book" w:hAnsi="Avenir Book"/>
+          <w:i w:val="0"/>
+          <w:color w:val="000000"/>
+          <w:sz w:val="24"/>
+          <w:szCs w:val="24"/>
+          <w:lang w:val="en-US"/>
+        </w:rPr>
+        <w:t xml:space="preserve"> database, in its current form is available here:</w:t>
       </w:r>
     </w:p>
     <w:p>
@@ -475,7 +497,33 @@
           <w:szCs w:val="24"/>
           <w:lang w:val="en-US"/>
         </w:rPr>
-        <w:t xml:space="preserve"> (population data for 25 species in Intratherm)</w:t>
+        <w:t xml:space="preserve"> (population data for 25 species in </w:t>
+      </w:r>
+      <w:proofErr w:type="spellStart"/>
+      <w:r>
+        <w:rPr>
+          <w:rFonts w:ascii="Avenir Book" w:hAnsi="Avenir Book"/>
+          <w:b/>
+          <w:i w:val="0"/>
+          <w:color w:val="000000"/>
+          <w:sz w:val="24"/>
+          <w:szCs w:val="24"/>
+          <w:lang w:val="en-US"/>
+        </w:rPr>
+        <w:t>Intratherm</w:t>
+      </w:r>
+      <w:proofErr w:type="spellEnd"/>
+      <w:r>
+        <w:rPr>
+          <w:rFonts w:ascii="Avenir Book" w:hAnsi="Avenir Book"/>
+          <w:b/>
+          <w:i w:val="0"/>
+          <w:color w:val="000000"/>
+          <w:sz w:val="24"/>
+          <w:szCs w:val="24"/>
+          <w:lang w:val="en-US"/>
+        </w:rPr>
+        <w:t>)</w:t>
       </w:r>
     </w:p>
     <w:p>
@@ -532,7 +580,31 @@
           <w:szCs w:val="24"/>
           <w:lang w:val="en-US"/>
         </w:rPr>
-        <w:t xml:space="preserve">for Intratherm species </w:t>
+        <w:t xml:space="preserve">for </w:t>
+      </w:r>
+      <w:proofErr w:type="spellStart"/>
+      <w:r>
+        <w:rPr>
+          <w:rFonts w:ascii="Avenir Book" w:hAnsi="Avenir Book"/>
+          <w:i w:val="0"/>
+          <w:color w:val="000000"/>
+          <w:sz w:val="24"/>
+          <w:szCs w:val="24"/>
+          <w:lang w:val="en-US"/>
+        </w:rPr>
+        <w:t>Intratherm</w:t>
+      </w:r>
+      <w:proofErr w:type="spellEnd"/>
+      <w:r>
+        <w:rPr>
+          <w:rFonts w:ascii="Avenir Book" w:hAnsi="Avenir Book"/>
+          <w:i w:val="0"/>
+          <w:color w:val="000000"/>
+          <w:sz w:val="24"/>
+          <w:szCs w:val="24"/>
+          <w:lang w:val="en-US"/>
+        </w:rPr>
+        <w:t xml:space="preserve"> species </w:t>
       </w:r>
       <w:r>
         <w:rPr>
@@ -699,7 +771,33 @@
           <w:szCs w:val="24"/>
           <w:lang w:val="en-US"/>
         </w:rPr>
-        <w:t>: (population data for 103 species in Intratherm)</w:t>
+        <w:t xml:space="preserve">: (population data for 103 species in </w:t>
+      </w:r>
+      <w:proofErr w:type="spellStart"/>
+      <w:r>
+        <w:rPr>
+          <w:rFonts w:ascii="Avenir Book" w:hAnsi="Avenir Book"/>
+          <w:b/>
+          <w:i w:val="0"/>
+          <w:color w:val="000000"/>
+          <w:sz w:val="24"/>
+          <w:szCs w:val="24"/>
+          <w:lang w:val="en-US"/>
+        </w:rPr>
+        <w:t>Intratherm</w:t>
+      </w:r>
+      <w:proofErr w:type="spellEnd"/>
+      <w:r>
+        <w:rPr>
+          <w:rFonts w:ascii="Avenir Book" w:hAnsi="Avenir Book"/>
+          <w:b/>
+          <w:i w:val="0"/>
+          <w:color w:val="000000"/>
+          <w:sz w:val="24"/>
+          <w:szCs w:val="24"/>
+          <w:lang w:val="en-US"/>
+        </w:rPr>
+        <w:t>)</w:t>
       </w:r>
     </w:p>
     <w:p>
@@ -733,7 +831,31 @@
           <w:szCs w:val="24"/>
           <w:lang w:val="en-US"/>
         </w:rPr>
-        <w:t xml:space="preserve">Population data for Intratherm species in the LPI are here: </w:t>
+        <w:t xml:space="preserve">Population data for </w:t>
+      </w:r>
+      <w:proofErr w:type="spellStart"/>
+      <w:r>
+        <w:rPr>
+          <w:rFonts w:ascii="Avenir Book" w:hAnsi="Avenir Book"/>
+          <w:i w:val="0"/>
+          <w:color w:val="000000"/>
+          <w:sz w:val="24"/>
+          <w:szCs w:val="24"/>
+          <w:lang w:val="en-US"/>
+        </w:rPr>
+        <w:t>Intratherm</w:t>
+      </w:r>
+      <w:proofErr w:type="spellEnd"/>
+      <w:r>
+        <w:rPr>
+          <w:rFonts w:ascii="Avenir Book" w:hAnsi="Avenir Book"/>
+          <w:i w:val="0"/>
+          <w:color w:val="000000"/>
+          <w:sz w:val="24"/>
+          <w:szCs w:val="24"/>
+          <w:lang w:val="en-US"/>
+        </w:rPr>
+        <w:t xml:space="preserve"> species in the LPI are here: </w:t>
       </w:r>
       <w:hyperlink r:id="rId10" w:history="1">
         <w:r>
@@ -779,7 +901,31 @@
           <w:szCs w:val="24"/>
           <w:lang w:val="en-US"/>
         </w:rPr>
-        <w:t>Here is an example for Alewife (a species in LPI, but not at the same locations as Intratherm):</w:t>
+        <w:t xml:space="preserve">Here is an example for Alewife (a species in LPI, but not at the same locations as </w:t>
+      </w:r>
+      <w:proofErr w:type="spellStart"/>
+      <w:r>
+        <w:rPr>
+          <w:rFonts w:ascii="Avenir Book" w:hAnsi="Avenir Book"/>
+          <w:i w:val="0"/>
+          <w:color w:val="000000"/>
+          <w:sz w:val="24"/>
+          <w:szCs w:val="24"/>
+          <w:lang w:val="en-US"/>
+        </w:rPr>
+        <w:t>Intratherm</w:t>
+      </w:r>
+      <w:proofErr w:type="spellEnd"/>
+      <w:r>
+        <w:rPr>
+          <w:rFonts w:ascii="Avenir Book" w:hAnsi="Avenir Book"/>
+          <w:i w:val="0"/>
+          <w:color w:val="000000"/>
+          <w:sz w:val="24"/>
+          <w:szCs w:val="24"/>
+          <w:lang w:val="en-US"/>
+        </w:rPr>
+        <w:t>):</w:t>
       </w:r>
     </w:p>
     <w:p>
@@ -899,8 +1045,22 @@
             <w:szCs w:val="24"/>
             <w:lang w:val="en-US"/>
           </w:rPr>
-          <w:t>IUCN Redlist</w:t>
+          <w:t xml:space="preserve">IUCN </w:t>
         </w:r>
+        <w:proofErr w:type="spellStart"/>
+        <w:r>
+          <w:rPr>
+            <w:rStyle w:val="Hyperlink"/>
+            <w:rFonts w:ascii="Avenir Book" w:hAnsi="Avenir Book"/>
+            <w:b/>
+            <w:i w:val="0"/>
+            <w:sz w:val="24"/>
+            <w:szCs w:val="24"/>
+            <w:lang w:val="en-US"/>
+          </w:rPr>
+          <w:t>Redlist</w:t>
+        </w:r>
+        <w:proofErr w:type="spellEnd"/>
       </w:hyperlink>
       <w:r>
         <w:rPr>
@@ -911,7 +1071,31 @@
           <w:szCs w:val="24"/>
           <w:lang w:val="en-US"/>
         </w:rPr>
-        <w:t xml:space="preserve"> (180 Intratherm species</w:t>
+        <w:t xml:space="preserve"> (180 </w:t>
+      </w:r>
+      <w:proofErr w:type="spellStart"/>
+      <w:r>
+        <w:rPr>
+          <w:rFonts w:ascii="Avenir Book" w:hAnsi="Avenir Book"/>
+          <w:i w:val="0"/>
+          <w:color w:val="000000"/>
+          <w:sz w:val="24"/>
+          <w:szCs w:val="24"/>
+          <w:lang w:val="en-US"/>
+        </w:rPr>
+        <w:t>Intratherm</w:t>
+      </w:r>
+      <w:proofErr w:type="spellEnd"/>
+      <w:r>
+        <w:rPr>
+          <w:rFonts w:ascii="Avenir Book" w:hAnsi="Avenir Book"/>
+          <w:i w:val="0"/>
+          <w:color w:val="000000"/>
+          <w:sz w:val="24"/>
+          <w:szCs w:val="24"/>
+          <w:lang w:val="en-US"/>
+        </w:rPr>
+        <w:t xml:space="preserve"> species</w:t>
       </w:r>
       <w:r>
         <w:rPr>
@@ -1176,7 +1360,31 @@
           <w:szCs w:val="24"/>
           <w:lang w:val="en-US"/>
         </w:rPr>
-        <w:t xml:space="preserve">This will require us to get temperature data from the locations where we have population data (i.e. these populations will not be the same as those in Intratherm, so this will be a new data extraction task). We will extract data from </w:t>
+        <w:t xml:space="preserve">This will require us to get temperature data from the locations where we have population data (i.e. these populations will not be the same as those in </w:t>
+      </w:r>
+      <w:proofErr w:type="spellStart"/>
+      <w:r>
+        <w:rPr>
+          <w:rFonts w:ascii="Avenir Book" w:hAnsi="Avenir Book"/>
+          <w:i w:val="0"/>
+          <w:color w:val="000000"/>
+          <w:sz w:val="24"/>
+          <w:szCs w:val="24"/>
+          <w:lang w:val="en-US"/>
+        </w:rPr>
+        <w:t>Intratherm</w:t>
+      </w:r>
+      <w:proofErr w:type="spellEnd"/>
+      <w:r>
+        <w:rPr>
+          <w:rFonts w:ascii="Avenir Book" w:hAnsi="Avenir Book"/>
+          <w:i w:val="0"/>
+          <w:color w:val="000000"/>
+          <w:sz w:val="24"/>
+          <w:szCs w:val="24"/>
+          <w:lang w:val="en-US"/>
+        </w:rPr>
+        <w:t xml:space="preserve">, so this will be a new data extraction task). We will extract data from </w:t>
       </w:r>
       <w:r>
         <w:rPr>
@@ -1211,99 +1419,352 @@
           <w:szCs w:val="24"/>
           <w:lang w:val="en-US"/>
         </w:rPr>
-        <w:t>. Then we will estimate those populations CTmax by fitting a predictive model to our Intratherm population’s CTmax, their traits and a metric of temperature from their collection locations. The model will take the form of something like:</w:t>
-      </w:r>
-    </w:p>
-    <w:p>
-      <w:pPr>
-        <w:rPr>
-          <w:rFonts w:ascii="Avenir Book" w:hAnsi="Avenir Book"/>
-          <w:i w:val="0"/>
-          <w:color w:val="000000"/>
-          <w:sz w:val="24"/>
-          <w:szCs w:val="24"/>
-          <w:lang w:val="en-US"/>
-        </w:rPr>
-      </w:pPr>
-    </w:p>
-    <w:p>
-      <w:pPr>
-        <w:rPr>
-          <w:rFonts w:ascii="Avenir Book" w:hAnsi="Avenir Book"/>
-          <w:i w:val="0"/>
-          <w:color w:val="000000"/>
-          <w:sz w:val="24"/>
-          <w:szCs w:val="24"/>
-          <w:lang w:val="en-US"/>
-        </w:rPr>
-      </w:pPr>
-      <w:r>
-        <w:rPr>
-          <w:rFonts w:ascii="Avenir Book" w:hAnsi="Avenir Book"/>
-          <w:i w:val="0"/>
-          <w:color w:val="000000"/>
-          <w:sz w:val="24"/>
-          <w:szCs w:val="24"/>
-          <w:lang w:val="en-US"/>
-        </w:rPr>
-        <w:t>CTmax ~ mean_ma</w:t>
-      </w:r>
-      <w:r>
-        <w:rPr>
-          <w:rFonts w:ascii="Avenir Book" w:hAnsi="Avenir Book"/>
-          <w:i w:val="0"/>
-          <w:color w:val="000000"/>
-          <w:sz w:val="24"/>
-          <w:szCs w:val="24"/>
-          <w:lang w:val="en-US"/>
-        </w:rPr>
-        <w:t xml:space="preserve">x_temperature*dispersal_ability </w:t>
-      </w:r>
-      <w:r>
-        <w:rPr>
-          <w:rFonts w:ascii="Avenir Book" w:hAnsi="Avenir Book"/>
-          <w:i w:val="0"/>
-          <w:color w:val="000000"/>
-          <w:sz w:val="24"/>
-          <w:szCs w:val="24"/>
-          <w:lang w:val="en-US"/>
-        </w:rPr>
-        <w:t>+  mean_max_temperature*other_traits + acclimation_offset, data = intratherm, random = species</w:t>
-      </w:r>
-    </w:p>
-    <w:p>
-      <w:pPr>
-        <w:rPr>
-          <w:rFonts w:ascii="Avenir Book" w:hAnsi="Avenir Book"/>
-          <w:i w:val="0"/>
-          <w:color w:val="000000"/>
-          <w:sz w:val="24"/>
-          <w:szCs w:val="24"/>
-          <w:lang w:val="en-US"/>
-        </w:rPr>
-      </w:pPr>
-    </w:p>
-    <w:p>
-      <w:pPr>
-        <w:rPr>
-          <w:rFonts w:ascii="Avenir Book" w:hAnsi="Avenir Book"/>
-          <w:i w:val="0"/>
-          <w:color w:val="000000"/>
-          <w:sz w:val="24"/>
-          <w:szCs w:val="24"/>
-          <w:lang w:val="en-US"/>
-        </w:rPr>
-      </w:pPr>
-      <w:r>
-        <w:rPr>
-          <w:rFonts w:ascii="Avenir Book" w:hAnsi="Avenir Book"/>
-          <w:i w:val="0"/>
-          <w:color w:val="000000"/>
-          <w:sz w:val="24"/>
-          <w:szCs w:val="24"/>
-          <w:lang w:val="en-US"/>
-        </w:rPr>
-        <w:t>Note that this model will draw on species’ trait data that we have collected (i.e. body size, lifespan etc) as well as the the thermal regimes at the collection locations for each of the populations in Intratherm.</w:t>
+        <w:t xml:space="preserve">. Then we will estimate those populations CTmax by fitting a predictive model to our </w:t>
+      </w:r>
+      <w:proofErr w:type="spellStart"/>
+      <w:r>
+        <w:rPr>
+          <w:rFonts w:ascii="Avenir Book" w:hAnsi="Avenir Book"/>
+          <w:i w:val="0"/>
+          <w:color w:val="000000"/>
+          <w:sz w:val="24"/>
+          <w:szCs w:val="24"/>
+          <w:lang w:val="en-US"/>
+        </w:rPr>
+        <w:t>Intratherm</w:t>
+      </w:r>
+      <w:proofErr w:type="spellEnd"/>
+      <w:r>
+        <w:rPr>
+          <w:rFonts w:ascii="Avenir Book" w:hAnsi="Avenir Book"/>
+          <w:i w:val="0"/>
+          <w:color w:val="000000"/>
+          <w:sz w:val="24"/>
+          <w:szCs w:val="24"/>
+          <w:lang w:val="en-US"/>
+        </w:rPr>
+        <w:t xml:space="preserve"> population’s CTmax, their traits and a metric of temperature from their collection locations. The model will take the form of something like:</w:t>
+      </w:r>
+    </w:p>
+    <w:p>
+      <w:pPr>
+        <w:rPr>
+          <w:rFonts w:ascii="Avenir Book" w:hAnsi="Avenir Book"/>
+          <w:i w:val="0"/>
+          <w:color w:val="000000"/>
+          <w:sz w:val="24"/>
+          <w:szCs w:val="24"/>
+          <w:lang w:val="en-US"/>
+        </w:rPr>
+      </w:pPr>
+    </w:p>
+    <w:p>
+      <w:pPr>
+        <w:rPr>
+          <w:rFonts w:ascii="Avenir Book" w:hAnsi="Avenir Book"/>
+          <w:i w:val="0"/>
+          <w:color w:val="000000"/>
+          <w:sz w:val="24"/>
+          <w:szCs w:val="24"/>
+          <w:lang w:val="en-US"/>
+        </w:rPr>
+      </w:pPr>
+      <w:r>
+        <w:rPr>
+          <w:rFonts w:ascii="Avenir Book" w:hAnsi="Avenir Book"/>
+          <w:i w:val="0"/>
+          <w:color w:val="000000"/>
+          <w:sz w:val="24"/>
+          <w:szCs w:val="24"/>
+          <w:lang w:val="en-US"/>
+        </w:rPr>
+        <w:t xml:space="preserve">CTmax ~ </w:t>
+      </w:r>
+      <w:proofErr w:type="spellStart"/>
+      <w:r>
+        <w:rPr>
+          <w:rFonts w:ascii="Avenir Book" w:hAnsi="Avenir Book"/>
+          <w:i w:val="0"/>
+          <w:color w:val="000000"/>
+          <w:sz w:val="24"/>
+          <w:szCs w:val="24"/>
+          <w:lang w:val="en-US"/>
+        </w:rPr>
+        <w:t>mean_ma</w:t>
+      </w:r>
+      <w:r>
+        <w:rPr>
+          <w:rFonts w:ascii="Avenir Book" w:hAnsi="Avenir Book"/>
+          <w:i w:val="0"/>
+          <w:color w:val="000000"/>
+          <w:sz w:val="24"/>
+          <w:szCs w:val="24"/>
+          <w:lang w:val="en-US"/>
+        </w:rPr>
+        <w:t>x_temperature</w:t>
+      </w:r>
+      <w:proofErr w:type="spellEnd"/>
+      <w:r>
+        <w:rPr>
+          <w:rFonts w:ascii="Avenir Book" w:hAnsi="Avenir Book"/>
+          <w:i w:val="0"/>
+          <w:color w:val="000000"/>
+          <w:sz w:val="24"/>
+          <w:szCs w:val="24"/>
+          <w:lang w:val="en-US"/>
+        </w:rPr>
+        <w:t>*</w:t>
+      </w:r>
+      <w:proofErr w:type="spellStart"/>
+      <w:r>
+        <w:rPr>
+          <w:rFonts w:ascii="Avenir Book" w:hAnsi="Avenir Book"/>
+          <w:i w:val="0"/>
+          <w:color w:val="000000"/>
+          <w:sz w:val="24"/>
+          <w:szCs w:val="24"/>
+          <w:lang w:val="en-US"/>
+        </w:rPr>
+        <w:t>dispersal_ability</w:t>
+      </w:r>
+      <w:proofErr w:type="spellEnd"/>
+      <w:r>
+        <w:rPr>
+          <w:rFonts w:ascii="Avenir Book" w:hAnsi="Avenir Book"/>
+          <w:i w:val="0"/>
+          <w:color w:val="000000"/>
+          <w:sz w:val="24"/>
+          <w:szCs w:val="24"/>
+          <w:lang w:val="en-US"/>
+        </w:rPr>
+        <w:t xml:space="preserve"> </w:t>
+      </w:r>
+      <w:proofErr w:type="gramStart"/>
+      <w:r>
+        <w:rPr>
+          <w:rFonts w:ascii="Avenir Book" w:hAnsi="Avenir Book"/>
+          <w:i w:val="0"/>
+          <w:color w:val="000000"/>
+          <w:sz w:val="24"/>
+          <w:szCs w:val="24"/>
+          <w:lang w:val="en-US"/>
+        </w:rPr>
+        <w:t xml:space="preserve">+  </w:t>
+      </w:r>
+      <w:proofErr w:type="spellStart"/>
+      <w:r>
+        <w:rPr>
+          <w:rFonts w:ascii="Avenir Book" w:hAnsi="Avenir Book"/>
+          <w:i w:val="0"/>
+          <w:color w:val="000000"/>
+          <w:sz w:val="24"/>
+          <w:szCs w:val="24"/>
+          <w:lang w:val="en-US"/>
+        </w:rPr>
+        <w:t>mean</w:t>
+      </w:r>
+      <w:proofErr w:type="gramEnd"/>
+      <w:r>
+        <w:rPr>
+          <w:rFonts w:ascii="Avenir Book" w:hAnsi="Avenir Book"/>
+          <w:i w:val="0"/>
+          <w:color w:val="000000"/>
+          <w:sz w:val="24"/>
+          <w:szCs w:val="24"/>
+          <w:lang w:val="en-US"/>
+        </w:rPr>
+        <w:t>_max_temperature</w:t>
+      </w:r>
+      <w:proofErr w:type="spellEnd"/>
+      <w:r>
+        <w:rPr>
+          <w:rFonts w:ascii="Avenir Book" w:hAnsi="Avenir Book"/>
+          <w:i w:val="0"/>
+          <w:color w:val="000000"/>
+          <w:sz w:val="24"/>
+          <w:szCs w:val="24"/>
+          <w:lang w:val="en-US"/>
+        </w:rPr>
+        <w:t>*</w:t>
+      </w:r>
+      <w:proofErr w:type="spellStart"/>
+      <w:r>
+        <w:rPr>
+          <w:rFonts w:ascii="Avenir Book" w:hAnsi="Avenir Book"/>
+          <w:i w:val="0"/>
+          <w:color w:val="000000"/>
+          <w:sz w:val="24"/>
+          <w:szCs w:val="24"/>
+          <w:lang w:val="en-US"/>
+        </w:rPr>
+        <w:t>other_traits</w:t>
+      </w:r>
+      <w:proofErr w:type="spellEnd"/>
+      <w:r>
+        <w:rPr>
+          <w:rFonts w:ascii="Avenir Book" w:hAnsi="Avenir Book"/>
+          <w:i w:val="0"/>
+          <w:color w:val="000000"/>
+          <w:sz w:val="24"/>
+          <w:szCs w:val="24"/>
+          <w:lang w:val="en-US"/>
+        </w:rPr>
+        <w:t xml:space="preserve"> + </w:t>
+      </w:r>
+      <w:proofErr w:type="spellStart"/>
+      <w:r>
+        <w:rPr>
+          <w:rFonts w:ascii="Avenir Book" w:hAnsi="Avenir Book"/>
+          <w:i w:val="0"/>
+          <w:color w:val="000000"/>
+          <w:sz w:val="24"/>
+          <w:szCs w:val="24"/>
+          <w:lang w:val="en-US"/>
+        </w:rPr>
+        <w:t>acclimation_offset</w:t>
+      </w:r>
+      <w:proofErr w:type="spellEnd"/>
+      <w:r>
+        <w:rPr>
+          <w:rFonts w:ascii="Avenir Book" w:hAnsi="Avenir Book"/>
+          <w:i w:val="0"/>
+          <w:color w:val="000000"/>
+          <w:sz w:val="24"/>
+          <w:szCs w:val="24"/>
+          <w:lang w:val="en-US"/>
+        </w:rPr>
+        <w:t xml:space="preserve">, data = </w:t>
+      </w:r>
+      <w:proofErr w:type="spellStart"/>
+      <w:r>
+        <w:rPr>
+          <w:rFonts w:ascii="Avenir Book" w:hAnsi="Avenir Book"/>
+          <w:i w:val="0"/>
+          <w:color w:val="000000"/>
+          <w:sz w:val="24"/>
+          <w:szCs w:val="24"/>
+          <w:lang w:val="en-US"/>
+        </w:rPr>
+        <w:t>intratherm</w:t>
+      </w:r>
+      <w:proofErr w:type="spellEnd"/>
+      <w:r>
+        <w:rPr>
+          <w:rFonts w:ascii="Avenir Book" w:hAnsi="Avenir Book"/>
+          <w:i w:val="0"/>
+          <w:color w:val="000000"/>
+          <w:sz w:val="24"/>
+          <w:szCs w:val="24"/>
+          <w:lang w:val="en-US"/>
+        </w:rPr>
+        <w:t>, random = species</w:t>
+      </w:r>
+    </w:p>
+    <w:p>
+      <w:pPr>
+        <w:rPr>
+          <w:rFonts w:ascii="Avenir Book" w:hAnsi="Avenir Book"/>
+          <w:i w:val="0"/>
+          <w:color w:val="000000"/>
+          <w:sz w:val="24"/>
+          <w:szCs w:val="24"/>
+          <w:lang w:val="en-US"/>
+        </w:rPr>
+      </w:pPr>
+    </w:p>
+    <w:p>
+      <w:pPr>
+        <w:rPr>
+          <w:rFonts w:ascii="Avenir Book" w:hAnsi="Avenir Book"/>
+          <w:i w:val="0"/>
+          <w:color w:val="000000"/>
+          <w:sz w:val="24"/>
+          <w:szCs w:val="24"/>
+          <w:lang w:val="en-US"/>
+        </w:rPr>
+      </w:pPr>
+      <w:r>
+        <w:rPr>
+          <w:rFonts w:ascii="Avenir Book" w:hAnsi="Avenir Book"/>
+          <w:i w:val="0"/>
+          <w:color w:val="000000"/>
+          <w:sz w:val="24"/>
+          <w:szCs w:val="24"/>
+          <w:lang w:val="en-US"/>
+        </w:rPr>
+        <w:t>Note that this model will draw on species’ trait data that we have collected (i.e. body size, l</w:t>
+      </w:r>
+      <w:r>
+        <w:rPr>
+          <w:rFonts w:ascii="Avenir Book" w:hAnsi="Avenir Book"/>
+          <w:i w:val="0"/>
+          <w:color w:val="000000"/>
+          <w:sz w:val="24"/>
+          <w:szCs w:val="24"/>
+          <w:lang w:val="en-US"/>
+        </w:rPr>
+        <w:t xml:space="preserve">ifespan </w:t>
+      </w:r>
+      <w:proofErr w:type="spellStart"/>
+      <w:r>
+        <w:rPr>
+          <w:rFonts w:ascii="Avenir Book" w:hAnsi="Avenir Book"/>
+          <w:i w:val="0"/>
+          <w:color w:val="000000"/>
+          <w:sz w:val="24"/>
+          <w:szCs w:val="24"/>
+          <w:lang w:val="en-US"/>
+        </w:rPr>
+        <w:t>etc</w:t>
+      </w:r>
+      <w:proofErr w:type="spellEnd"/>
+      <w:r>
+        <w:rPr>
+          <w:rFonts w:ascii="Avenir Book" w:hAnsi="Avenir Book"/>
+          <w:i w:val="0"/>
+          <w:color w:val="000000"/>
+          <w:sz w:val="24"/>
+          <w:szCs w:val="24"/>
+          <w:lang w:val="en-US"/>
+        </w:rPr>
+        <w:t xml:space="preserve">) as well as the </w:t>
+      </w:r>
+      <w:bookmarkStart w:id="0" w:name="_GoBack"/>
+      <w:bookmarkEnd w:id="0"/>
+      <w:r>
+        <w:rPr>
+          <w:rFonts w:ascii="Avenir Book" w:hAnsi="Avenir Book"/>
+          <w:i w:val="0"/>
+          <w:color w:val="000000"/>
+          <w:sz w:val="24"/>
+          <w:szCs w:val="24"/>
+          <w:lang w:val="en-US"/>
+        </w:rPr>
+        <w:t xml:space="preserve">thermal regimes at the collection locations for each of the populations in </w:t>
+      </w:r>
+      <w:proofErr w:type="spellStart"/>
+      <w:r>
+        <w:rPr>
+          <w:rFonts w:ascii="Avenir Book" w:hAnsi="Avenir Book"/>
+          <w:i w:val="0"/>
+          <w:color w:val="000000"/>
+          <w:sz w:val="24"/>
+          <w:szCs w:val="24"/>
+          <w:lang w:val="en-US"/>
+        </w:rPr>
+        <w:t>Intratherm</w:t>
+      </w:r>
+      <w:proofErr w:type="spellEnd"/>
+      <w:r>
+        <w:rPr>
+          <w:rFonts w:ascii="Avenir Book" w:hAnsi="Avenir Book"/>
+          <w:i w:val="0"/>
+          <w:color w:val="000000"/>
+          <w:sz w:val="24"/>
+          <w:szCs w:val="24"/>
+          <w:lang w:val="en-US"/>
+        </w:rPr>
+        <w:t>.</w:t>
       </w:r>
       <w:r>
         <w:rPr>
@@ -1440,7 +1901,31 @@
           <w:szCs w:val="24"/>
           <w:lang w:val="en-US"/>
         </w:rPr>
-        <w:t>Note: as we further develop the statistical analyses, more explanations will be available. Right now we are still in the exploratory phase, so most analyses have involved visualizations. The figures we have produced are available to view here:</w:t>
+        <w:t xml:space="preserve">Note: as we further develop the statistical analyses, more explanations will be available. Right </w:t>
+      </w:r>
+      <w:proofErr w:type="gramStart"/>
+      <w:r>
+        <w:rPr>
+          <w:rFonts w:ascii="Avenir Book" w:hAnsi="Avenir Book"/>
+          <w:i w:val="0"/>
+          <w:color w:val="000000"/>
+          <w:sz w:val="24"/>
+          <w:szCs w:val="24"/>
+          <w:lang w:val="en-US"/>
+        </w:rPr>
+        <w:t>now</w:t>
+      </w:r>
+      <w:proofErr w:type="gramEnd"/>
+      <w:r>
+        <w:rPr>
+          <w:rFonts w:ascii="Avenir Book" w:hAnsi="Avenir Book"/>
+          <w:i w:val="0"/>
+          <w:color w:val="000000"/>
+          <w:sz w:val="24"/>
+          <w:szCs w:val="24"/>
+          <w:lang w:val="en-US"/>
+        </w:rPr>
+        <w:t xml:space="preserve"> we are still in the exploratory phase, so most analyses have involved visualizations. The figures we have produced are available to view here:</w:t>
       </w:r>
     </w:p>
     <w:p>
@@ -1739,6 +2224,7 @@
         </w:rPr>
         <w:t xml:space="preserve">We obtained population abundance data using the Global Population Dynamics Database (using the R package </w:t>
       </w:r>
+      <w:proofErr w:type="spellStart"/>
       <w:r>
         <w:rPr>
           <w:rFonts w:ascii="Avenir Book" w:hAnsi="Avenir Book"/>
@@ -1749,6 +2235,7 @@
         </w:rPr>
         <w:t>rgpdd</w:t>
       </w:r>
+      <w:proofErr w:type="spellEnd"/>
       <w:r>
         <w:rPr>
           <w:rFonts w:ascii="Avenir Book" w:hAnsi="Avenir Book"/>
@@ -1760,6 +2247,7 @@
         </w:rPr>
         <w:t xml:space="preserve">), the Living Planet Index (using the R package </w:t>
       </w:r>
+      <w:proofErr w:type="spellStart"/>
       <w:r>
         <w:rPr>
           <w:rFonts w:ascii="Avenir Book" w:hAnsi="Avenir Book"/>
@@ -1770,16 +2258,41 @@
         </w:rPr>
         <w:t>rlpi</w:t>
       </w:r>
-      <w:r>
-        <w:rPr>
-          <w:rFonts w:ascii="Avenir Book" w:hAnsi="Avenir Book"/>
-          <w:i w:val="0"/>
-          <w:color w:val="000000"/>
-          <w:sz w:val="24"/>
-          <w:szCs w:val="24"/>
-          <w:lang w:val="en-US"/>
-        </w:rPr>
-        <w:t xml:space="preserve">) and the IUCN redlist (data downloaded from </w:t>
+      <w:proofErr w:type="spellEnd"/>
+      <w:r>
+        <w:rPr>
+          <w:rFonts w:ascii="Avenir Book" w:hAnsi="Avenir Book"/>
+          <w:i w:val="0"/>
+          <w:color w:val="000000"/>
+          <w:sz w:val="24"/>
+          <w:szCs w:val="24"/>
+          <w:lang w:val="en-US"/>
+        </w:rPr>
+        <w:t xml:space="preserve">) and the IUCN </w:t>
+      </w:r>
+      <w:proofErr w:type="spellStart"/>
+      <w:r>
+        <w:rPr>
+          <w:rFonts w:ascii="Avenir Book" w:hAnsi="Avenir Book"/>
+          <w:i w:val="0"/>
+          <w:color w:val="000000"/>
+          <w:sz w:val="24"/>
+          <w:szCs w:val="24"/>
+          <w:lang w:val="en-US"/>
+        </w:rPr>
+        <w:t>redlist</w:t>
+      </w:r>
+      <w:proofErr w:type="spellEnd"/>
+      <w:r>
+        <w:rPr>
+          <w:rFonts w:ascii="Avenir Book" w:hAnsi="Avenir Book"/>
+          <w:i w:val="0"/>
+          <w:color w:val="000000"/>
+          <w:sz w:val="24"/>
+          <w:szCs w:val="24"/>
+          <w:lang w:val="en-US"/>
+        </w:rPr>
+        <w:t xml:space="preserve"> (data downloaded from </w:t>
       </w:r>
       <w:hyperlink r:id="rId18" w:history="1">
         <w:r>
@@ -1851,6 +2364,7 @@
         </w:rPr>
         <w:t xml:space="preserve">, which we accessed using the R package </w:t>
       </w:r>
+      <w:proofErr w:type="spellStart"/>
       <w:r>
         <w:rPr>
           <w:rFonts w:ascii="Avenir Book" w:hAnsi="Avenir Book"/>
@@ -1861,6 +2375,7 @@
         </w:rPr>
         <w:t>Rcompadre</w:t>
       </w:r>
+      <w:proofErr w:type="spellEnd"/>
       <w:r>
         <w:rPr>
           <w:rFonts w:ascii="Avenir Book" w:hAnsi="Avenir Book"/>
@@ -2457,6 +2972,7 @@
   <w:style w:type="character" w:default="1" w:styleId="DefaultParagraphFont">
     <w:name w:val="Default Paragraph Font"/>
     <w:uiPriority w:val="1"/>
+    <w:semiHidden/>
     <w:unhideWhenUsed/>
   </w:style>
   <w:style w:type="table" w:default="1" w:styleId="TableNormal">

</xml_diff>